<commit_message>
Update User Rights Assignment.docx
Add reference URL
</commit_message>
<xml_diff>
--- a/User Rights Assignment.docx
+++ b/User Rights Assignment.docx
@@ -2,6 +2,42 @@
 <file path=word/document.xml><?xml version="1.0" encoding="utf-8"?>
 <w:document xmlns:wpc="http://schemas.microsoft.com/office/word/2010/wordprocessingCanvas" xmlns:cx="http://schemas.microsoft.com/office/drawing/2014/chartex" xmlns:cx1="http://schemas.microsoft.com/office/drawing/2015/9/8/chartex" xmlns:cx2="http://schemas.microsoft.com/office/drawing/2015/10/21/chartex" xmlns:cx3="http://schemas.microsoft.com/office/drawing/2016/5/9/chartex" xmlns:cx4="http://schemas.microsoft.com/office/drawing/2016/5/10/chartex" xmlns:cx5="http://schemas.microsoft.com/office/drawing/2016/5/11/chartex" xmlns:cx6="http://schemas.microsoft.com/office/drawing/2016/5/12/chartex" xmlns:cx7="http://schemas.microsoft.com/office/drawing/2016/5/13/chartex" xmlns:cx8="http://schemas.microsoft.com/office/drawing/2016/5/14/chartex" xmlns:mc="http://schemas.openxmlformats.org/markup-compatibility/2006" xmlns:aink="http://schemas.microsoft.com/office/drawing/2016/ink" xmlns:am3d="http://schemas.microsoft.com/office/drawing/2017/model3d" xmlns:o="urn:schemas-microsoft-com:office:office" xmlns:r="http://schemas.openxmlformats.org/officeDocument/2006/relationships" xmlns:m="http://schemas.openxmlformats.org/officeDocument/2006/math" xmlns:v="urn:schemas-microsoft-com:vml" xmlns:wp14="http://schemas.microsoft.com/office/word/2010/wordprocessingDrawing" xmlns:wp="http://schemas.openxmlformats.org/drawingml/2006/wordprocessingDrawing" xmlns:w10="urn:schemas-microsoft-com:office:word" xmlns:w="http://schemas.openxmlformats.org/wordprocessingml/2006/main" xmlns:w14="http://schemas.microsoft.com/office/word/2010/wordml" xmlns:w15="http://schemas.microsoft.com/office/word/2012/wordml" xmlns:w16cex="http://schemas.microsoft.com/office/word/2018/wordml/cex" xmlns:w16cid="http://schemas.microsoft.com/office/word/2016/wordml/cid" xmlns:w16="http://schemas.microsoft.com/office/word/2018/wordml" xmlns:w16se="http://schemas.microsoft.com/office/word/2015/wordml/symex" xmlns:wpg="http://schemas.microsoft.com/office/word/2010/wordprocessingGroup" xmlns:wpi="http://schemas.microsoft.com/office/word/2010/wordprocessingInk" xmlns:wne="http://schemas.microsoft.com/office/word/2006/wordml" xmlns:wps="http://schemas.microsoft.com/office/word/2010/wordprocessingShape" mc:Ignorable="w14 w15 w16se w16cid w16 w16cex wp14">
   <w:body>
+    <w:p>
+      <w:pPr>
+        <w:rPr>
+          <w:b/>
+          <w:bCs/>
+          <w:lang w:val="en-GB"/>
+        </w:rPr>
+      </w:pPr>
+      <w:r>
+        <w:rPr>
+          <w:b/>
+          <w:bCs/>
+          <w:lang w:val="en-GB"/>
+        </w:rPr>
+        <w:t xml:space="preserve">FROM : </w:t>
+      </w:r>
+      <w:hyperlink r:id="rId5" w:history="1">
+        <w:r>
+          <w:rPr>
+            <w:rStyle w:val="Hyperlink"/>
+            <w:b/>
+            <w:bCs/>
+            <w:lang w:val="en-GB"/>
+          </w:rPr>
+          <w:t>https://docs.microsoft.com/en-us/windows/security/threat-protection/security-policy-settings/user-rights-assignment</w:t>
+        </w:r>
+      </w:hyperlink>
+      <w:r>
+        <w:rPr>
+          <w:b/>
+          <w:bCs/>
+          <w:lang w:val="en-GB"/>
+        </w:rPr>
+        <w:t xml:space="preserve"> </w:t>
+      </w:r>
+    </w:p>
     <w:p>
       <w:pPr>
         <w:rPr>
@@ -137,7 +173,7 @@
       <w:r>
         <w:t xml:space="preserve">For information about setting security policies, see </w:t>
       </w:r>
-      <w:hyperlink r:id="rId5" w:history="1">
+      <w:hyperlink r:id="rId6" w:history="1">
         <w:r>
           <w:rPr>
             <w:rStyle w:val="Hyperlink"/>
@@ -252,7 +288,7 @@
             <w:hideMark/>
           </w:tcPr>
           <w:p>
-            <w:hyperlink r:id="rId6" w:history="1">
+            <w:hyperlink r:id="rId7" w:history="1">
               <w:r>
                 <w:rPr>
                   <w:rStyle w:val="Hyperlink"/>
@@ -288,7 +324,7 @@
             <w:hideMark/>
           </w:tcPr>
           <w:p>
-            <w:hyperlink r:id="rId7" w:history="1">
+            <w:hyperlink r:id="rId8" w:history="1">
               <w:r>
                 <w:rPr>
                   <w:rStyle w:val="Hyperlink"/>
@@ -324,7 +360,7 @@
             <w:hideMark/>
           </w:tcPr>
           <w:p>
-            <w:hyperlink r:id="rId8" w:history="1">
+            <w:hyperlink r:id="rId9" w:history="1">
               <w:r>
                 <w:rPr>
                   <w:rStyle w:val="Hyperlink"/>
@@ -360,7 +396,7 @@
             <w:hideMark/>
           </w:tcPr>
           <w:p>
-            <w:hyperlink r:id="rId9" w:history="1">
+            <w:hyperlink r:id="rId10" w:history="1">
               <w:r>
                 <w:rPr>
                   <w:rStyle w:val="Hyperlink"/>
@@ -396,7 +432,7 @@
             <w:hideMark/>
           </w:tcPr>
           <w:p>
-            <w:hyperlink r:id="rId10" w:history="1">
+            <w:hyperlink r:id="rId11" w:history="1">
               <w:r>
                 <w:rPr>
                   <w:rStyle w:val="Hyperlink"/>
@@ -432,7 +468,7 @@
             <w:hideMark/>
           </w:tcPr>
           <w:p>
-            <w:hyperlink r:id="rId11" w:history="1">
+            <w:hyperlink r:id="rId12" w:history="1">
               <w:r>
                 <w:rPr>
                   <w:rStyle w:val="Hyperlink"/>
@@ -468,7 +504,7 @@
             <w:hideMark/>
           </w:tcPr>
           <w:p>
-            <w:hyperlink r:id="rId12" w:history="1">
+            <w:hyperlink r:id="rId13" w:history="1">
               <w:r>
                 <w:rPr>
                   <w:rStyle w:val="Hyperlink"/>
@@ -504,7 +540,7 @@
             <w:hideMark/>
           </w:tcPr>
           <w:p>
-            <w:hyperlink r:id="rId13" w:history="1">
+            <w:hyperlink r:id="rId14" w:history="1">
               <w:r>
                 <w:rPr>
                   <w:rStyle w:val="Hyperlink"/>
@@ -540,7 +576,7 @@
             <w:hideMark/>
           </w:tcPr>
           <w:p>
-            <w:hyperlink r:id="rId14" w:history="1">
+            <w:hyperlink r:id="rId15" w:history="1">
               <w:r>
                 <w:rPr>
                   <w:rStyle w:val="Hyperlink"/>
@@ -576,7 +612,7 @@
             <w:hideMark/>
           </w:tcPr>
           <w:p>
-            <w:hyperlink r:id="rId15" w:history="1">
+            <w:hyperlink r:id="rId16" w:history="1">
               <w:r>
                 <w:rPr>
                   <w:rStyle w:val="Hyperlink"/>
@@ -612,7 +648,7 @@
             <w:hideMark/>
           </w:tcPr>
           <w:p>
-            <w:hyperlink r:id="rId16" w:history="1">
+            <w:hyperlink r:id="rId17" w:history="1">
               <w:r>
                 <w:rPr>
                   <w:rStyle w:val="Hyperlink"/>
@@ -648,7 +684,7 @@
             <w:hideMark/>
           </w:tcPr>
           <w:p>
-            <w:hyperlink r:id="rId17" w:history="1">
+            <w:hyperlink r:id="rId18" w:history="1">
               <w:r>
                 <w:rPr>
                   <w:rStyle w:val="Hyperlink"/>
@@ -692,7 +728,7 @@
             <w:hideMark/>
           </w:tcPr>
           <w:p>
-            <w:hyperlink r:id="rId18" w:history="1">
+            <w:hyperlink r:id="rId19" w:history="1">
               <w:r>
                 <w:rPr>
                   <w:rStyle w:val="Hyperlink"/>
@@ -728,7 +764,7 @@
             <w:hideMark/>
           </w:tcPr>
           <w:p>
-            <w:hyperlink r:id="rId19" w:history="1">
+            <w:hyperlink r:id="rId20" w:history="1">
               <w:r>
                 <w:rPr>
                   <w:rStyle w:val="Hyperlink"/>
@@ -764,7 +800,7 @@
             <w:hideMark/>
           </w:tcPr>
           <w:p>
-            <w:hyperlink r:id="rId20" w:history="1">
+            <w:hyperlink r:id="rId21" w:history="1">
               <w:r>
                 <w:rPr>
                   <w:rStyle w:val="Hyperlink"/>
@@ -800,7 +836,7 @@
             <w:hideMark/>
           </w:tcPr>
           <w:p>
-            <w:hyperlink r:id="rId21" w:history="1">
+            <w:hyperlink r:id="rId22" w:history="1">
               <w:r>
                 <w:rPr>
                   <w:rStyle w:val="Hyperlink"/>
@@ -836,7 +872,7 @@
             <w:hideMark/>
           </w:tcPr>
           <w:p>
-            <w:hyperlink r:id="rId22" w:history="1">
+            <w:hyperlink r:id="rId23" w:history="1">
               <w:r>
                 <w:rPr>
                   <w:rStyle w:val="Hyperlink"/>
@@ -872,7 +908,7 @@
             <w:hideMark/>
           </w:tcPr>
           <w:p>
-            <w:hyperlink r:id="rId23" w:history="1">
+            <w:hyperlink r:id="rId24" w:history="1">
               <w:r>
                 <w:rPr>
                   <w:rStyle w:val="Hyperlink"/>
@@ -908,7 +944,7 @@
             <w:hideMark/>
           </w:tcPr>
           <w:p>
-            <w:hyperlink r:id="rId24" w:history="1">
+            <w:hyperlink r:id="rId25" w:history="1">
               <w:r>
                 <w:rPr>
                   <w:rStyle w:val="Hyperlink"/>
@@ -944,7 +980,7 @@
             <w:hideMark/>
           </w:tcPr>
           <w:p>
-            <w:hyperlink r:id="rId25" w:history="1">
+            <w:hyperlink r:id="rId26" w:history="1">
               <w:r>
                 <w:rPr>
                   <w:rStyle w:val="Hyperlink"/>
@@ -980,7 +1016,7 @@
             <w:hideMark/>
           </w:tcPr>
           <w:p>
-            <w:hyperlink r:id="rId26" w:history="1">
+            <w:hyperlink r:id="rId27" w:history="1">
               <w:r>
                 <w:rPr>
                   <w:rStyle w:val="Hyperlink"/>
@@ -1016,7 +1052,7 @@
             <w:hideMark/>
           </w:tcPr>
           <w:p>
-            <w:hyperlink r:id="rId27" w:history="1">
+            <w:hyperlink r:id="rId28" w:history="1">
               <w:r>
                 <w:rPr>
                   <w:rStyle w:val="Hyperlink"/>
@@ -1052,7 +1088,7 @@
             <w:hideMark/>
           </w:tcPr>
           <w:p>
-            <w:hyperlink r:id="rId28" w:history="1">
+            <w:hyperlink r:id="rId29" w:history="1">
               <w:r>
                 <w:rPr>
                   <w:rStyle w:val="Hyperlink"/>
@@ -1088,7 +1124,7 @@
             <w:hideMark/>
           </w:tcPr>
           <w:p>
-            <w:hyperlink r:id="rId29" w:history="1">
+            <w:hyperlink r:id="rId30" w:history="1">
               <w:r>
                 <w:rPr>
                   <w:rStyle w:val="Hyperlink"/>
@@ -1124,7 +1160,7 @@
             <w:hideMark/>
           </w:tcPr>
           <w:p>
-            <w:hyperlink r:id="rId30" w:history="1">
+            <w:hyperlink r:id="rId31" w:history="1">
               <w:r>
                 <w:rPr>
                   <w:rStyle w:val="Hyperlink"/>
@@ -1160,7 +1196,7 @@
             <w:hideMark/>
           </w:tcPr>
           <w:p>
-            <w:hyperlink r:id="rId31" w:history="1">
+            <w:hyperlink r:id="rId32" w:history="1">
               <w:r>
                 <w:rPr>
                   <w:rStyle w:val="Hyperlink"/>
@@ -1196,7 +1232,7 @@
             <w:hideMark/>
           </w:tcPr>
           <w:p>
-            <w:hyperlink r:id="rId32" w:history="1">
+            <w:hyperlink r:id="rId33" w:history="1">
               <w:r>
                 <w:rPr>
                   <w:rStyle w:val="Hyperlink"/>
@@ -1232,7 +1268,7 @@
             <w:hideMark/>
           </w:tcPr>
           <w:p>
-            <w:hyperlink r:id="rId33" w:history="1">
+            <w:hyperlink r:id="rId34" w:history="1">
               <w:r>
                 <w:rPr>
                   <w:rStyle w:val="Hyperlink"/>
@@ -1268,7 +1304,7 @@
             <w:hideMark/>
           </w:tcPr>
           <w:p>
-            <w:hyperlink r:id="rId34" w:history="1">
+            <w:hyperlink r:id="rId35" w:history="1">
               <w:r>
                 <w:rPr>
                   <w:rStyle w:val="Hyperlink"/>
@@ -1304,7 +1340,7 @@
             <w:hideMark/>
           </w:tcPr>
           <w:p>
-            <w:hyperlink r:id="rId35" w:history="1">
+            <w:hyperlink r:id="rId36" w:history="1">
               <w:r>
                 <w:rPr>
                   <w:rStyle w:val="Hyperlink"/>
@@ -1340,7 +1376,7 @@
             <w:hideMark/>
           </w:tcPr>
           <w:p>
-            <w:hyperlink r:id="rId36" w:history="1">
+            <w:hyperlink r:id="rId37" w:history="1">
               <w:r>
                 <w:rPr>
                   <w:rStyle w:val="Hyperlink"/>
@@ -1376,7 +1412,7 @@
             <w:hideMark/>
           </w:tcPr>
           <w:p>
-            <w:hyperlink r:id="rId37" w:history="1">
+            <w:hyperlink r:id="rId38" w:history="1">
               <w:r>
                 <w:rPr>
                   <w:rStyle w:val="Hyperlink"/>
@@ -1412,7 +1448,7 @@
             <w:hideMark/>
           </w:tcPr>
           <w:p>
-            <w:hyperlink r:id="rId38" w:history="1">
+            <w:hyperlink r:id="rId39" w:history="1">
               <w:r>
                 <w:rPr>
                   <w:rStyle w:val="Hyperlink"/>
@@ -1448,7 +1484,7 @@
             <w:hideMark/>
           </w:tcPr>
           <w:p>
-            <w:hyperlink r:id="rId39" w:history="1">
+            <w:hyperlink r:id="rId40" w:history="1">
               <w:r>
                 <w:rPr>
                   <w:rStyle w:val="Hyperlink"/>
@@ -1484,7 +1520,7 @@
             <w:hideMark/>
           </w:tcPr>
           <w:p>
-            <w:hyperlink r:id="rId40" w:history="1">
+            <w:hyperlink r:id="rId41" w:history="1">
               <w:r>
                 <w:rPr>
                   <w:rStyle w:val="Hyperlink"/>
@@ -1520,7 +1556,7 @@
             <w:hideMark/>
           </w:tcPr>
           <w:p>
-            <w:hyperlink r:id="rId41" w:history="1">
+            <w:hyperlink r:id="rId42" w:history="1">
               <w:r>
                 <w:rPr>
                   <w:rStyle w:val="Hyperlink"/>
@@ -1556,7 +1592,7 @@
             <w:hideMark/>
           </w:tcPr>
           <w:p>
-            <w:hyperlink r:id="rId42" w:history="1">
+            <w:hyperlink r:id="rId43" w:history="1">
               <w:r>
                 <w:rPr>
                   <w:rStyle w:val="Hyperlink"/>
@@ -1592,7 +1628,7 @@
             <w:hideMark/>
           </w:tcPr>
           <w:p>
-            <w:hyperlink r:id="rId43" w:history="1">
+            <w:hyperlink r:id="rId44" w:history="1">
               <w:r>
                 <w:rPr>
                   <w:rStyle w:val="Hyperlink"/>
@@ -1628,7 +1664,7 @@
             <w:hideMark/>
           </w:tcPr>
           <w:p>
-            <w:hyperlink r:id="rId44" w:history="1">
+            <w:hyperlink r:id="rId45" w:history="1">
               <w:r>
                 <w:rPr>
                   <w:rStyle w:val="Hyperlink"/>
@@ -1664,7 +1700,7 @@
             <w:hideMark/>
           </w:tcPr>
           <w:p>
-            <w:hyperlink r:id="rId45" w:history="1">
+            <w:hyperlink r:id="rId46" w:history="1">
               <w:r>
                 <w:rPr>
                   <w:rStyle w:val="Hyperlink"/>
@@ -1700,7 +1736,7 @@
             <w:hideMark/>
           </w:tcPr>
           <w:p>
-            <w:hyperlink r:id="rId46" w:history="1">
+            <w:hyperlink r:id="rId47" w:history="1">
               <w:r>
                 <w:rPr>
                   <w:rStyle w:val="Hyperlink"/>
@@ -1736,7 +1772,7 @@
             <w:hideMark/>
           </w:tcPr>
           <w:p>
-            <w:hyperlink r:id="rId47" w:history="1">
+            <w:hyperlink r:id="rId48" w:history="1">
               <w:r>
                 <w:rPr>
                   <w:rStyle w:val="Hyperlink"/>
@@ -1772,7 +1808,7 @@
             <w:hideMark/>
           </w:tcPr>
           <w:p>
-            <w:hyperlink r:id="rId48" w:history="1">
+            <w:hyperlink r:id="rId49" w:history="1">
               <w:r>
                 <w:rPr>
                   <w:rStyle w:val="Hyperlink"/>
@@ -1808,7 +1844,7 @@
             <w:hideMark/>
           </w:tcPr>
           <w:p>
-            <w:hyperlink r:id="rId49" w:history="1">
+            <w:hyperlink r:id="rId50" w:history="1">
               <w:r>
                 <w:rPr>
                   <w:rStyle w:val="Hyperlink"/>
@@ -1856,7 +1892,7 @@
           <w:numId w:val="3"/>
         </w:numPr>
       </w:pPr>
-      <w:hyperlink r:id="rId50" w:history="1">
+      <w:hyperlink r:id="rId51" w:history="1">
         <w:r>
           <w:rPr>
             <w:rStyle w:val="Hyperlink"/>
@@ -2739,6 +2775,7 @@
   <w:style w:type="character" w:default="1" w:styleId="DefaultParagraphFont">
     <w:name w:val="Default Paragraph Font"/>
     <w:uiPriority w:val="1"/>
+    <w:semiHidden/>
     <w:unhideWhenUsed/>
   </w:style>
   <w:style w:type="table" w:default="1" w:styleId="TableNormal">

</xml_diff>